<commit_message>
update oracle doc -index and explain
</commit_message>
<xml_diff>
--- a/src/main/resources/static/file/Oracle.docx
+++ b/src/main/resources/static/file/Oracle.docx
@@ -883,7 +883,15 @@
           <w:rFonts w:hint="eastAsia"/>
           <w:bCs/>
         </w:rPr>
-        <w:t>填充</w:t>
+        <w:t>填</w:t>
+      </w:r>
+      <w:r>
+        <w:rPr>
+          <w:rFonts w:hint="eastAsia"/>
+          <w:bCs/>
+        </w:rPr>
+        <w:lastRenderedPageBreak/>
+        <w:t>充</w:t>
       </w:r>
       <w:r>
         <w:rPr>
@@ -1972,7 +1980,14 @@
         <w:rPr>
           <w:rFonts w:hint="eastAsia"/>
         </w:rPr>
-        <w:t>时返回</w:t>
+        <w:t>时</w:t>
+      </w:r>
+      <w:r>
+        <w:rPr>
+          <w:rFonts w:hint="eastAsia"/>
+        </w:rPr>
+        <w:lastRenderedPageBreak/>
+        <w:t>返回</w:t>
       </w:r>
       <w:r>
         <w:rPr>
@@ -4103,6 +4118,7 @@
         <w:rPr>
           <w:rFonts w:hint="eastAsia"/>
         </w:rPr>
+        <w:lastRenderedPageBreak/>
         <w:tab/>
       </w:r>
       <w:r>
@@ -4847,6 +4863,7 @@
         <w:rPr>
           <w:rFonts w:hint="eastAsia"/>
         </w:rPr>
+        <w:lastRenderedPageBreak/>
         <w:t>二十一、约束</w:t>
       </w:r>
     </w:p>
@@ -5997,6 +6014,928 @@
     </w:p>
     <w:p>
       <w:pPr>
+        <w:rPr>
+          <w:rFonts w:hint="eastAsia"/>
+        </w:rPr>
+      </w:pPr>
+      <w:r>
+        <w:rPr>
+          <w:noProof/>
+        </w:rPr>
+        <w:drawing>
+          <wp:inline distT="0" distB="0" distL="0" distR="0" wp14:anchorId="2177EB36" wp14:editId="5F891AE1">
+            <wp:extent cx="5274310" cy="749935"/>
+            <wp:effectExtent l="0" t="0" r="2540" b="0"/>
+            <wp:docPr id="3" name="图片 3"/>
+            <wp:cNvGraphicFramePr>
+              <a:graphicFrameLocks xmlns:a="http://schemas.openxmlformats.org/drawingml/2006/main" noChangeAspect="1"/>
+            </wp:cNvGraphicFramePr>
+            <a:graphic xmlns:a="http://schemas.openxmlformats.org/drawingml/2006/main">
+              <a:graphicData uri="http://schemas.openxmlformats.org/drawingml/2006/picture">
+                <pic:pic xmlns:pic="http://schemas.openxmlformats.org/drawingml/2006/picture">
+                  <pic:nvPicPr>
+                    <pic:cNvPr id="1" name=""/>
+                    <pic:cNvPicPr/>
+                  </pic:nvPicPr>
+                  <pic:blipFill>
+                    <a:blip r:embed="rId9"/>
+                    <a:stretch>
+                      <a:fillRect/>
+                    </a:stretch>
+                  </pic:blipFill>
+                  <pic:spPr>
+                    <a:xfrm>
+                      <a:off x="0" y="0"/>
+                      <a:ext cx="5274310" cy="749935"/>
+                    </a:xfrm>
+                    <a:prstGeom prst="rect">
+                      <a:avLst/>
+                    </a:prstGeom>
+                  </pic:spPr>
+                </pic:pic>
+              </a:graphicData>
+            </a:graphic>
+          </wp:inline>
+        </w:drawing>
+      </w:r>
+    </w:p>
+    <w:p>
+      <w:r>
+        <w:tab/>
+      </w:r>
+      <w:r>
+        <w:rPr>
+          <w:rFonts w:hint="eastAsia"/>
+        </w:rPr>
+        <w:t>索引的创建：</w:t>
+      </w:r>
+      <w:r>
+        <w:rPr>
+          <w:rFonts w:hint="eastAsia"/>
+        </w:rPr>
+        <w:t>create</w:t>
+      </w:r>
+      <w:r>
+        <w:t xml:space="preserve"> [unique] index index_name on table_name (column)</w:t>
+      </w:r>
+      <w:r>
+        <w:t>;</w:t>
+      </w:r>
+    </w:p>
+    <w:p>
+      <w:r>
+        <w:tab/>
+      </w:r>
+      <w:r>
+        <w:rPr>
+          <w:rFonts w:hint="eastAsia"/>
+        </w:rPr>
+        <w:t>索引的删除：</w:t>
+      </w:r>
+      <w:r>
+        <w:rPr>
+          <w:rFonts w:hint="eastAsia"/>
+        </w:rPr>
+        <w:t>d</w:t>
+      </w:r>
+      <w:r>
+        <w:t>rop index index_name</w:t>
+      </w:r>
+      <w:r>
+        <w:t>;</w:t>
+      </w:r>
+    </w:p>
+    <w:p>
+      <w:r>
+        <w:tab/>
+      </w:r>
+      <w:r>
+        <w:rPr>
+          <w:rFonts w:hint="eastAsia"/>
+        </w:rPr>
+        <w:t>查看全部索引：</w:t>
+      </w:r>
+      <w:r>
+        <w:rPr>
+          <w:rFonts w:hint="eastAsia"/>
+        </w:rPr>
+        <w:t>sele</w:t>
+      </w:r>
+      <w:r>
+        <w:t>ct * from user_indexes;</w:t>
+      </w:r>
+    </w:p>
+    <w:p>
+      <w:r>
+        <w:tab/>
+      </w:r>
+      <w:r>
+        <w:rPr>
+          <w:rFonts w:hint="eastAsia"/>
+        </w:rPr>
+        <w:t>唯一索引：</w:t>
+      </w:r>
+      <w:r>
+        <w:rPr>
+          <w:rFonts w:hint="eastAsia"/>
+        </w:rPr>
+        <w:t>索引列值可以为空，但只要有值则必须唯一。</w:t>
+      </w:r>
+    </w:p>
+    <w:p>
+      <w:r>
+        <w:tab/>
+      </w:r>
+      <w:r>
+        <w:rPr>
+          <w:rFonts w:hint="eastAsia"/>
+        </w:rPr>
+        <w:t>非唯一索引：</w:t>
+      </w:r>
+      <w:r>
+        <w:rPr>
+          <w:rFonts w:hint="eastAsia"/>
+        </w:rPr>
+        <w:t>即普通所以，对唯一性没有要求。</w:t>
+      </w:r>
+    </w:p>
+    <w:p>
+      <w:r>
+        <w:tab/>
+      </w:r>
+      <w:r>
+        <w:rPr>
+          <w:rFonts w:hint="eastAsia"/>
+        </w:rPr>
+        <w:t>两者区别：</w:t>
+      </w:r>
+      <w:r>
+        <w:rPr>
+          <w:rFonts w:hint="eastAsia"/>
+        </w:rPr>
+        <w:t>执行计划的差异。通过唯一索引查找记录时使用的是</w:t>
+      </w:r>
+      <w:r>
+        <w:rPr>
+          <w:rFonts w:hint="eastAsia"/>
+        </w:rPr>
+        <w:t>i</w:t>
+      </w:r>
+      <w:r>
+        <w:t>ndex unique scan</w:t>
+      </w:r>
+      <w:r>
+        <w:rPr>
+          <w:rFonts w:hint="eastAsia"/>
+        </w:rPr>
+        <w:t>操作，直接定位到相应的叶子数据块，返回</w:t>
+      </w:r>
+      <w:r>
+        <w:rPr>
+          <w:rFonts w:hint="eastAsia"/>
+        </w:rPr>
+        <w:t>row</w:t>
+      </w:r>
+      <w:r>
+        <w:t>id</w:t>
+      </w:r>
+      <w:r>
+        <w:rPr>
+          <w:rFonts w:hint="eastAsia"/>
+        </w:rPr>
+        <w:t>。通过普通索引查找记录时，使用的是</w:t>
+      </w:r>
+      <w:r>
+        <w:rPr>
+          <w:rFonts w:hint="eastAsia"/>
+        </w:rPr>
+        <w:t>index</w:t>
+      </w:r>
+      <w:r>
+        <w:t xml:space="preserve"> range scan</w:t>
+      </w:r>
+      <w:r>
+        <w:rPr>
+          <w:rFonts w:hint="eastAsia"/>
+        </w:rPr>
+        <w:t>操作，沿着索引树叶子结点水平扫描，返回符合</w:t>
+      </w:r>
+      <w:r>
+        <w:rPr>
+          <w:rFonts w:hint="eastAsia"/>
+        </w:rPr>
+        <w:t>条件</w:t>
+      </w:r>
+      <w:r>
+        <w:rPr>
+          <w:rFonts w:hint="eastAsia"/>
+        </w:rPr>
+        <w:t>的索引值的</w:t>
+      </w:r>
+      <w:r>
+        <w:rPr>
+          <w:rFonts w:hint="eastAsia"/>
+        </w:rPr>
+        <w:t>row</w:t>
+      </w:r>
+      <w:r>
+        <w:t>id</w:t>
+      </w:r>
+      <w:r>
+        <w:rPr>
+          <w:rFonts w:hint="eastAsia"/>
+        </w:rPr>
+        <w:t>列表。</w:t>
+      </w:r>
+    </w:p>
+    <w:p>
+      <w:r>
+        <w:tab/>
+        <w:t>O</w:t>
+      </w:r>
+      <w:r>
+        <w:rPr>
+          <w:rFonts w:hint="eastAsia"/>
+        </w:rPr>
+        <w:t>ra</w:t>
+      </w:r>
+      <w:r>
+        <w:t>cel</w:t>
+      </w:r>
+      <w:r>
+        <w:rPr>
+          <w:rFonts w:hint="eastAsia"/>
+        </w:rPr>
+        <w:t>默认的索引实现原理：</w:t>
+      </w:r>
+      <w:r>
+        <w:rPr>
+          <w:rFonts w:hint="eastAsia"/>
+        </w:rPr>
+        <w:t>B</w:t>
+      </w:r>
+      <w:r>
+        <w:rPr>
+          <w:rFonts w:hint="eastAsia"/>
+        </w:rPr>
+        <w:t>树索引</w:t>
+      </w:r>
+      <w:r>
+        <w:rPr>
+          <w:rFonts w:hint="eastAsia"/>
+        </w:rPr>
+        <w:t>，</w:t>
+      </w:r>
+      <w:r>
+        <w:rPr>
+          <w:rFonts w:hint="eastAsia"/>
+        </w:rPr>
+        <w:t>B</w:t>
+      </w:r>
+      <w:r>
+        <w:rPr>
+          <w:rFonts w:hint="eastAsia"/>
+        </w:rPr>
+        <w:t>树是一棵平衡树，每个结点的左子树和右子</w:t>
+      </w:r>
+      <w:r>
+        <w:rPr>
+          <w:rFonts w:hint="eastAsia"/>
+        </w:rPr>
+        <w:lastRenderedPageBreak/>
+        <w:t>树的高度差不超过</w:t>
+      </w:r>
+      <w:r>
+        <w:rPr>
+          <w:rFonts w:hint="eastAsia"/>
+        </w:rPr>
+        <w:t>1</w:t>
+      </w:r>
+      <w:r>
+        <w:rPr>
+          <w:rFonts w:hint="eastAsia"/>
+        </w:rPr>
+        <w:t>。</w:t>
+      </w:r>
+    </w:p>
+    <w:p>
+      <w:r>
+        <w:tab/>
+      </w:r>
+      <w:r>
+        <w:rPr>
+          <w:rFonts w:hint="eastAsia"/>
+        </w:rPr>
+        <w:t>B</w:t>
+      </w:r>
+      <w:r>
+        <w:rPr>
+          <w:rFonts w:hint="eastAsia"/>
+        </w:rPr>
+        <w:t>树索引的创建和查找</w:t>
+      </w:r>
+    </w:p>
+    <w:p>
+      <w:r>
+        <w:tab/>
+      </w:r>
+      <w:r>
+        <w:rPr>
+          <w:rFonts w:hint="eastAsia"/>
+        </w:rPr>
+        <w:t>创建是从下往上，查找是从上往下。</w:t>
+      </w:r>
+    </w:p>
+    <w:p>
+      <w:r>
+        <w:tab/>
+      </w:r>
+      <w:r>
+        <w:rPr>
+          <w:rFonts w:hint="eastAsia"/>
+        </w:rPr>
+        <w:t>1.</w:t>
+      </w:r>
+      <w:r>
+        <w:rPr>
+          <w:rFonts w:hint="eastAsia"/>
+        </w:rPr>
+        <w:t>要建索引先排序</w:t>
+      </w:r>
+      <w:r>
+        <w:rPr>
+          <w:rFonts w:hint="eastAsia"/>
+        </w:rPr>
+        <w:t xml:space="preserve"> </w:t>
+      </w:r>
+      <w:r>
+        <w:rPr>
+          <w:rFonts w:hint="eastAsia"/>
+        </w:rPr>
+        <w:t>，所以索引其实是有序的</w:t>
+      </w:r>
+      <w:r>
+        <w:rPr>
+          <w:rFonts w:hint="eastAsia"/>
+        </w:rPr>
+        <w:t>，对索引列排序。</w:t>
+      </w:r>
+    </w:p>
+    <w:p/>
+    <w:p>
+      <w:pPr>
+        <w:ind w:firstLine="420"/>
+      </w:pPr>
+      <w:r>
+        <w:rPr>
+          <w:rFonts w:hint="eastAsia"/>
+        </w:rPr>
+        <w:t>2.</w:t>
+      </w:r>
+      <w:r>
+        <w:rPr>
+          <w:rFonts w:hint="eastAsia"/>
+        </w:rPr>
+        <w:t>列值入块成索引，索引块就是这么来的</w:t>
+      </w:r>
+      <w:r>
+        <w:rPr>
+          <w:rFonts w:hint="eastAsia"/>
+        </w:rPr>
+        <w:t>。</w:t>
+      </w:r>
+    </w:p>
+    <w:p>
+      <w:pPr>
+        <w:ind w:firstLine="420"/>
+      </w:pPr>
+      <w:r>
+        <w:rPr>
+          <w:rFonts w:hint="eastAsia"/>
+        </w:rPr>
+        <w:t>3.</w:t>
+      </w:r>
+      <w:r>
+        <w:rPr>
+          <w:rFonts w:hint="eastAsia"/>
+        </w:rPr>
+        <w:t>填满一块接一块，数据量增大在索引的体现，就是叶子块横向扩展</w:t>
+      </w:r>
+      <w:r>
+        <w:rPr>
+          <w:rFonts w:hint="eastAsia"/>
+        </w:rPr>
+        <w:t>。</w:t>
+      </w:r>
+    </w:p>
+    <w:p>
+      <w:pPr>
+        <w:ind w:firstLine="420"/>
+      </w:pPr>
+      <w:r>
+        <w:rPr>
+          <w:rFonts w:hint="eastAsia"/>
+        </w:rPr>
+        <w:t>4.</w:t>
+      </w:r>
+      <w:r>
+        <w:rPr>
+          <w:rFonts w:hint="eastAsia"/>
+        </w:rPr>
+        <w:t>同级两块需人管，叶子块有</w:t>
+      </w:r>
+      <w:r>
+        <w:rPr>
+          <w:rFonts w:hint="eastAsia"/>
+        </w:rPr>
+        <w:t>2</w:t>
+      </w:r>
+      <w:r>
+        <w:rPr>
+          <w:rFonts w:hint="eastAsia"/>
+        </w:rPr>
+        <w:t>个或以上时候，就需要有一个老大来管理多个叶子块，这个老大块里放的是</w:t>
+      </w:r>
+      <w:r>
+        <w:rPr>
+          <w:rFonts w:hint="eastAsia"/>
+        </w:rPr>
+        <w:t>每</w:t>
+      </w:r>
+      <w:r>
+        <w:rPr>
+          <w:rFonts w:hint="eastAsia"/>
+        </w:rPr>
+        <w:t>个叶子块的指针，所以索引的高度不容易变得特别大也是这个道理</w:t>
+      </w:r>
+      <w:r>
+        <w:rPr>
+          <w:rFonts w:hint="eastAsia"/>
+        </w:rPr>
+        <w:t>。</w:t>
+      </w:r>
+    </w:p>
+    <w:p>
+      <w:pPr>
+        <w:ind w:firstLine="420"/>
+      </w:pPr>
+      <w:r>
+        <w:rPr>
+          <w:rFonts w:hint="eastAsia"/>
+        </w:rPr>
+        <w:t>B</w:t>
+      </w:r>
+      <w:r>
+        <w:rPr>
+          <w:rFonts w:hint="eastAsia"/>
+        </w:rPr>
+        <w:t>树索引的特点：</w:t>
+      </w:r>
+    </w:p>
+    <w:p>
+      <w:pPr>
+        <w:ind w:firstLine="420"/>
+        <w:rPr>
+          <w:rFonts w:hint="eastAsia"/>
+        </w:rPr>
+      </w:pPr>
+      <w:r>
+        <w:rPr>
+          <w:rFonts w:hint="eastAsia"/>
+        </w:rPr>
+        <w:t>索引高度较低</w:t>
+      </w:r>
+      <w:r>
+        <w:rPr>
+          <w:rFonts w:hint="eastAsia"/>
+        </w:rPr>
+        <w:t>：</w:t>
+      </w:r>
+      <w:r>
+        <w:rPr>
+          <w:rFonts w:hint="eastAsia"/>
+        </w:rPr>
+        <w:t>50w</w:t>
+      </w:r>
+      <w:r>
+        <w:rPr>
+          <w:rFonts w:hint="eastAsia"/>
+        </w:rPr>
+        <w:t>数据量的查询效率和</w:t>
+      </w:r>
+      <w:r>
+        <w:rPr>
+          <w:rFonts w:hint="eastAsia"/>
+        </w:rPr>
+        <w:t>500w</w:t>
+      </w:r>
+      <w:r>
+        <w:rPr>
+          <w:rFonts w:hint="eastAsia"/>
+        </w:rPr>
+        <w:t>的可能是一样的。</w:t>
+      </w:r>
+    </w:p>
+    <w:p>
+      <w:pPr>
+        <w:ind w:firstLine="420"/>
+      </w:pPr>
+      <w:r>
+        <w:rPr>
+          <w:rFonts w:hint="eastAsia"/>
+        </w:rPr>
+        <w:t>索引存储列值</w:t>
+      </w:r>
+      <w:r>
+        <w:rPr>
+          <w:rFonts w:hint="eastAsia"/>
+        </w:rPr>
+        <w:t>：对聚合函数使用索引，提升性能。避免回表，提升性能。</w:t>
+      </w:r>
+    </w:p>
+    <w:p>
+      <w:pPr>
+        <w:ind w:firstLine="420"/>
+        <w:rPr>
+          <w:rFonts w:hint="eastAsia"/>
+        </w:rPr>
+      </w:pPr>
+      <w:r>
+        <w:rPr>
+          <w:rFonts w:hint="eastAsia"/>
+        </w:rPr>
+        <w:t>所有本身是有序的</w:t>
+      </w:r>
+      <w:r>
+        <w:rPr>
+          <w:rFonts w:hint="eastAsia"/>
+        </w:rPr>
+        <w:t>：能够消除</w:t>
+      </w:r>
+      <w:r>
+        <w:rPr>
+          <w:rFonts w:hint="eastAsia"/>
+        </w:rPr>
+        <w:t>排序如</w:t>
+      </w:r>
+      <w:r>
+        <w:rPr>
+          <w:rFonts w:hint="eastAsia"/>
+        </w:rPr>
+        <w:t>order</w:t>
+      </w:r>
+      <w:r>
+        <w:t xml:space="preserve"> by</w:t>
+      </w:r>
+    </w:p>
+    <w:p>
+      <w:r>
+        <w:tab/>
+      </w:r>
+      <w:r>
+        <w:rPr>
+          <w:rFonts w:hint="eastAsia"/>
+        </w:rPr>
+        <w:t>B</w:t>
+      </w:r>
+      <w:r>
+        <w:t>level</w:t>
+      </w:r>
+      <w:r>
+        <w:rPr>
+          <w:rFonts w:hint="eastAsia"/>
+        </w:rPr>
+        <w:t>：</w:t>
+      </w:r>
+      <w:r>
+        <w:rPr>
+          <w:rFonts w:hint="eastAsia"/>
+        </w:rPr>
+        <w:t>b</w:t>
+      </w:r>
+      <w:r>
+        <w:t xml:space="preserve">ranch level </w:t>
+      </w:r>
+      <w:r>
+        <w:rPr>
+          <w:rFonts w:hint="eastAsia"/>
+        </w:rPr>
+        <w:t>分支层数</w:t>
+      </w:r>
+      <w:r>
+        <w:rPr>
+          <w:rFonts w:hint="eastAsia"/>
+        </w:rPr>
+        <w:t>，即不包含叶子结点层</w:t>
+      </w:r>
+      <w:r>
+        <w:rPr>
+          <w:rFonts w:hint="eastAsia"/>
+        </w:rPr>
+        <w:t>。千</w:t>
+      </w:r>
+      <w:r>
+        <w:rPr>
+          <w:rFonts w:hint="eastAsia"/>
+        </w:rPr>
+        <w:t>万</w:t>
+      </w:r>
+      <w:r>
+        <w:rPr>
+          <w:rFonts w:hint="eastAsia"/>
+        </w:rPr>
+        <w:t>级的数据</w:t>
+      </w:r>
+      <w:r>
+        <w:rPr>
+          <w:rFonts w:hint="eastAsia"/>
+        </w:rPr>
+        <w:t>b</w:t>
+      </w:r>
+      <w:r>
+        <w:t>level</w:t>
+      </w:r>
+      <w:r>
+        <w:rPr>
+          <w:rFonts w:hint="eastAsia"/>
+        </w:rPr>
+        <w:t>也就</w:t>
+      </w:r>
+      <w:r>
+        <w:rPr>
+          <w:rFonts w:hint="eastAsia"/>
+        </w:rPr>
+        <w:t>2</w:t>
+      </w:r>
+      <w:r>
+        <w:rPr>
+          <w:rFonts w:hint="eastAsia"/>
+        </w:rPr>
+        <w:t>层，所以通过索引查找数据是非常快的。</w:t>
+      </w:r>
+    </w:p>
+    <w:p>
+      <w:pPr>
+        <w:ind w:firstLine="420"/>
+      </w:pPr>
+      <w:r>
+        <w:rPr>
+          <w:rFonts w:hint="eastAsia"/>
+        </w:rPr>
+        <w:t>理想状态下，一个高度为</w:t>
+      </w:r>
+      <w:r>
+        <w:rPr>
+          <w:rFonts w:hint="eastAsia"/>
+        </w:rPr>
+        <w:t>3</w:t>
+      </w:r>
+      <w:r>
+        <w:rPr>
+          <w:rFonts w:hint="eastAsia"/>
+        </w:rPr>
+        <w:t>的主键索引</w:t>
+      </w:r>
+      <w:r>
+        <w:rPr>
+          <w:rFonts w:hint="eastAsia"/>
+        </w:rPr>
+        <w:t>B+tree</w:t>
+      </w:r>
+      <w:r>
+        <w:rPr>
+          <w:rFonts w:hint="eastAsia"/>
+        </w:rPr>
+        <w:t>树，至少可以存多少数据呢？（个人理解）</w:t>
+      </w:r>
+    </w:p>
+    <w:p>
+      <w:pPr>
+        <w:ind w:firstLine="420"/>
+      </w:pPr>
+      <w:r>
+        <w:rPr>
+          <w:rFonts w:hint="eastAsia"/>
+        </w:rPr>
+        <w:t>oracle</w:t>
+      </w:r>
+      <w:r>
+        <w:rPr>
+          <w:rFonts w:hint="eastAsia"/>
+        </w:rPr>
+        <w:t>：假设主键为</w:t>
+      </w:r>
+      <w:r>
+        <w:rPr>
+          <w:rFonts w:hint="eastAsia"/>
+        </w:rPr>
+        <w:t>BIGINT</w:t>
+      </w:r>
+      <w:r>
+        <w:rPr>
+          <w:rFonts w:hint="eastAsia"/>
+        </w:rPr>
+        <w:t>，占</w:t>
+      </w:r>
+      <w:r>
+        <w:rPr>
+          <w:rFonts w:hint="eastAsia"/>
+        </w:rPr>
+        <w:t>8</w:t>
+      </w:r>
+      <w:r>
+        <w:rPr>
+          <w:rFonts w:hint="eastAsia"/>
+        </w:rPr>
+        <w:t>个字节，</w:t>
+      </w:r>
+      <w:r>
+        <w:rPr>
+          <w:rFonts w:hint="eastAsia"/>
+        </w:rPr>
+        <w:t>rowid</w:t>
+      </w:r>
+      <w:r>
+        <w:rPr>
+          <w:rFonts w:hint="eastAsia"/>
+        </w:rPr>
+        <w:t>占</w:t>
+      </w:r>
+      <w:r>
+        <w:rPr>
+          <w:rFonts w:hint="eastAsia"/>
+        </w:rPr>
+        <w:t>8</w:t>
+      </w:r>
+      <w:r>
+        <w:rPr>
+          <w:rFonts w:hint="eastAsia"/>
+        </w:rPr>
+        <w:t>个字节，一个指针通常也为</w:t>
+      </w:r>
+      <w:r>
+        <w:rPr>
+          <w:rFonts w:hint="eastAsia"/>
+        </w:rPr>
+        <w:t>4</w:t>
+      </w:r>
+      <w:r>
+        <w:rPr>
+          <w:rFonts w:hint="eastAsia"/>
+        </w:rPr>
+        <w:t>或</w:t>
+      </w:r>
+      <w:r>
+        <w:rPr>
+          <w:rFonts w:hint="eastAsia"/>
+        </w:rPr>
+        <w:t>8</w:t>
+      </w:r>
+      <w:r>
+        <w:rPr>
+          <w:rFonts w:hint="eastAsia"/>
+        </w:rPr>
+        <w:t>个字节，那一个块为</w:t>
+      </w:r>
+      <w:r>
+        <w:rPr>
+          <w:rFonts w:hint="eastAsia"/>
+        </w:rPr>
+        <w:t>8k</w:t>
+      </w:r>
+      <w:r>
+        <w:rPr>
+          <w:rFonts w:hint="eastAsia"/>
+        </w:rPr>
+        <w:t>，数据即</w:t>
+      </w:r>
+      <w:r>
+        <w:rPr>
+          <w:rFonts w:hint="eastAsia"/>
+        </w:rPr>
+        <w:t xml:space="preserve"> 8k/16b = 500</w:t>
+      </w:r>
+      <w:r>
+        <w:rPr>
+          <w:rFonts w:hint="eastAsia"/>
+        </w:rPr>
+        <w:t>条，一个</w:t>
+      </w:r>
+      <w:r>
+        <w:rPr>
+          <w:rFonts w:hint="eastAsia"/>
+        </w:rPr>
+        <w:t>2</w:t>
+      </w:r>
+      <w:r>
+        <w:rPr>
+          <w:rFonts w:hint="eastAsia"/>
+        </w:rPr>
+        <w:t>级的块就能存</w:t>
+      </w:r>
+      <w:r>
+        <w:rPr>
+          <w:rFonts w:hint="eastAsia"/>
+        </w:rPr>
+        <w:t>500</w:t>
+      </w:r>
+      <w:r>
+        <w:rPr>
+          <w:rFonts w:hint="eastAsia"/>
+        </w:rPr>
+        <w:t>个指针，总数就是</w:t>
+      </w:r>
+      <w:r>
+        <w:rPr>
+          <w:rFonts w:hint="eastAsia"/>
+        </w:rPr>
+        <w:t>500*500*500 = 1.25</w:t>
+      </w:r>
+      <w:r>
+        <w:rPr>
+          <w:rFonts w:hint="eastAsia"/>
+        </w:rPr>
+        <w:t>亿条数据。</w:t>
+      </w:r>
+    </w:p>
+    <w:p>
+      <w:pPr>
+        <w:ind w:firstLine="420"/>
+      </w:pPr>
+      <w:r>
+        <w:rPr>
+          <w:rFonts w:hint="eastAsia"/>
+        </w:rPr>
+        <w:t>组合索引：</w:t>
+      </w:r>
+      <w:r>
+        <w:rPr>
+          <w:rFonts w:hint="eastAsia"/>
+        </w:rPr>
+        <w:t>索引</w:t>
+      </w:r>
+      <w:r>
+        <w:rPr>
+          <w:rFonts w:hint="eastAsia"/>
+        </w:rPr>
+        <w:t>排序</w:t>
+      </w:r>
+      <w:r>
+        <w:rPr>
+          <w:rFonts w:hint="eastAsia"/>
+        </w:rPr>
+        <w:t>（第一列先排序，第二列后排序）</w:t>
+      </w:r>
+    </w:p>
+    <w:p>
+      <w:pPr>
+        <w:ind w:firstLine="420"/>
+      </w:pPr>
+      <w:r>
+        <w:rPr>
+          <w:rFonts w:hint="eastAsia"/>
+        </w:rPr>
+        <w:t>在等值查询情况下，组合索引的列无论哪列在前，性能都一样。</w:t>
+      </w:r>
+    </w:p>
+    <w:p>
+      <w:pPr>
+        <w:ind w:firstLine="420"/>
+      </w:pPr>
+      <w:r>
+        <w:rPr>
+          <w:rFonts w:hint="eastAsia"/>
+        </w:rPr>
+        <w:t>组合索引的两列，当一列是范围查询，一列是等值查询时，等值查询在前，范围查询在后更高效。</w:t>
+      </w:r>
+    </w:p>
+    <w:p>
+      <w:pPr>
+        <w:ind w:firstLine="420"/>
+      </w:pPr>
+      <w:r>
+        <w:rPr>
+          <w:rFonts w:hint="eastAsia"/>
+        </w:rPr>
+        <w:t>创建索引：创建索引有排序和锁表的动作，切记在业务高峰期操作。</w:t>
+      </w:r>
+    </w:p>
+    <w:p>
+      <w:pPr>
+        <w:ind w:firstLine="420"/>
+        <w:rPr>
+          <w:rFonts w:hint="eastAsia"/>
+        </w:rPr>
+      </w:pPr>
+      <w:r>
+        <w:rPr>
+          <w:rFonts w:hint="eastAsia"/>
+        </w:rPr>
+        <w:t>优劣：提升查询效率；插入，删除，更新变慢。</w:t>
+      </w:r>
+    </w:p>
+    <w:p>
+      <w:pPr>
         <w:pStyle w:val="Default"/>
         <w:jc w:val="both"/>
         <w:rPr>
@@ -6031,6 +6970,270 @@
     </w:p>
     <w:p>
       <w:pPr>
+        <w:rPr>
+          <w:rFonts w:hint="eastAsia"/>
+        </w:rPr>
+      </w:pPr>
+      <w:r>
+        <w:tab/>
+      </w:r>
+      <w:r>
+        <w:rPr>
+          <w:rFonts w:hint="eastAsia"/>
+        </w:rPr>
+        <w:t>合理使用索引</w:t>
+      </w:r>
+    </w:p>
+    <w:p>
+      <w:r>
+        <w:tab/>
+      </w:r>
+      <w:r>
+        <w:rPr>
+          <w:rFonts w:hint="eastAsia"/>
+        </w:rPr>
+        <w:t>最左前缀</w:t>
+      </w:r>
+      <w:r>
+        <w:rPr>
+          <w:rFonts w:hint="eastAsia"/>
+        </w:rPr>
+        <w:t>，利用组合索引的前置列查询</w:t>
+      </w:r>
+    </w:p>
+    <w:p>
+      <w:r>
+        <w:tab/>
+      </w:r>
+      <w:r>
+        <w:rPr>
+          <w:rFonts w:hint="eastAsia"/>
+        </w:rPr>
+        <w:t>当业务需要返回列极少时，</w:t>
+      </w:r>
+      <w:r>
+        <w:rPr>
+          <w:rFonts w:hint="eastAsia"/>
+        </w:rPr>
+        <w:t>避免使用</w:t>
+      </w:r>
+      <w:r>
+        <w:rPr>
+          <w:rFonts w:hint="eastAsia"/>
+        </w:rPr>
+        <w:t>s</w:t>
+      </w:r>
+      <w:r>
+        <w:t>elect *</w:t>
+      </w:r>
+      <w:r>
+        <w:rPr>
+          <w:rFonts w:hint="eastAsia"/>
+        </w:rPr>
+        <w:t>，消除</w:t>
+      </w:r>
+      <w:r>
+        <w:rPr>
+          <w:rFonts w:eastAsia="宋体" w:hint="eastAsia"/>
+          <w:szCs w:val="21"/>
+        </w:rPr>
+        <w:t xml:space="preserve">TABLE ACCESS BY </w:t>
+      </w:r>
+      <w:r>
+        <w:rPr>
+          <w:rFonts w:eastAsia="宋体"/>
+          <w:szCs w:val="21"/>
+        </w:rPr>
+        <w:t xml:space="preserve">INDEX </w:t>
+      </w:r>
+      <w:r>
+        <w:rPr>
+          <w:rFonts w:eastAsia="宋体" w:hint="eastAsia"/>
+          <w:szCs w:val="21"/>
+        </w:rPr>
+        <w:t>ROWID</w:t>
+      </w:r>
+      <w:r>
+        <w:rPr>
+          <w:rFonts w:eastAsia="宋体" w:hint="eastAsia"/>
+          <w:szCs w:val="21"/>
+        </w:rPr>
+        <w:t>回表动作改进性能</w:t>
+      </w:r>
+      <w:r>
+        <w:rPr>
+          <w:rFonts w:eastAsia="宋体" w:hint="eastAsia"/>
+          <w:szCs w:val="21"/>
+        </w:rPr>
+        <w:t>，直接返回索引字段。</w:t>
+      </w:r>
+      <w:r>
+        <w:rPr>
+          <w:rFonts w:eastAsia="宋体" w:hint="eastAsia"/>
+          <w:szCs w:val="21"/>
+        </w:rPr>
+        <w:t>如果字段不够可以考虑组合索引</w:t>
+      </w:r>
+      <w:r>
+        <w:rPr>
+          <w:rFonts w:eastAsia="宋体" w:hint="eastAsia"/>
+          <w:szCs w:val="21"/>
+        </w:rPr>
+        <w:t>，一般不超过</w:t>
+      </w:r>
+      <w:r>
+        <w:rPr>
+          <w:rFonts w:eastAsia="宋体" w:hint="eastAsia"/>
+          <w:szCs w:val="21"/>
+        </w:rPr>
+        <w:t>3</w:t>
+      </w:r>
+      <w:r>
+        <w:rPr>
+          <w:rFonts w:eastAsia="宋体" w:hint="eastAsia"/>
+          <w:szCs w:val="21"/>
+        </w:rPr>
+        <w:t>个。</w:t>
+      </w:r>
+      <w:r>
+        <w:rPr>
+          <w:rFonts w:eastAsia="宋体" w:hint="eastAsia"/>
+          <w:szCs w:val="21"/>
+        </w:rPr>
+        <w:t>如果一定有回表动作，聚合因子越小的索引性能越高。</w:t>
+      </w:r>
+      <w:r>
+        <w:rPr>
+          <w:rFonts w:eastAsia="宋体" w:hint="eastAsia"/>
+          <w:szCs w:val="21"/>
+        </w:rPr>
+        <w:t>（不用跨多个数据块去匹配数据）</w:t>
+      </w:r>
+      <w:r>
+        <w:rPr>
+          <w:rFonts w:eastAsia="宋体" w:hint="eastAsia"/>
+          <w:szCs w:val="21"/>
+        </w:rPr>
+        <w:t>，如果需要优化聚合因子，需要重组表记录。</w:t>
+      </w:r>
+    </w:p>
+    <w:p>
+      <w:r>
+        <w:tab/>
+      </w:r>
+      <w:r>
+        <w:rPr>
+          <w:rFonts w:hint="eastAsia"/>
+        </w:rPr>
+        <w:t>表关联的时候使用小表连接大表</w:t>
+      </w:r>
+    </w:p>
+    <w:p>
+      <w:r>
+        <w:tab/>
+      </w:r>
+      <w:r>
+        <w:rPr>
+          <w:rFonts w:hint="eastAsia"/>
+        </w:rPr>
+        <w:t>使用</w:t>
+      </w:r>
+      <w:r>
+        <w:rPr>
+          <w:rFonts w:hint="eastAsia"/>
+        </w:rPr>
+        <w:t>exist</w:t>
+      </w:r>
+      <w:r>
+        <w:rPr>
+          <w:rFonts w:hint="eastAsia"/>
+        </w:rPr>
+        <w:t>代替</w:t>
+      </w:r>
+      <w:r>
+        <w:rPr>
+          <w:rFonts w:hint="eastAsia"/>
+        </w:rPr>
+        <w:t>in</w:t>
+      </w:r>
+    </w:p>
+    <w:p>
+      <w:r>
+        <w:tab/>
+      </w:r>
+      <w:r>
+        <w:rPr>
+          <w:rFonts w:hint="eastAsia"/>
+        </w:rPr>
+        <w:t>优化表字段数量，提升全表扫描性能</w:t>
+      </w:r>
+    </w:p>
+    <w:p>
+      <w:r>
+        <w:tab/>
+      </w:r>
+      <w:r>
+        <w:rPr>
+          <w:rFonts w:hint="eastAsia"/>
+        </w:rPr>
+        <w:t>统计时</w:t>
+      </w:r>
+      <w:r>
+        <w:rPr>
+          <w:rFonts w:hint="eastAsia"/>
+        </w:rPr>
+        <w:t>使用聚合函数</w:t>
+      </w:r>
+      <w:r>
+        <w:rPr>
+          <w:rFonts w:hint="eastAsia"/>
+        </w:rPr>
+        <w:t>，对列</w:t>
+      </w:r>
+      <w:r>
+        <w:rPr>
+          <w:rFonts w:hint="eastAsia"/>
+        </w:rPr>
+        <w:t>合理</w:t>
+      </w:r>
+      <w:r>
+        <w:rPr>
+          <w:rFonts w:hint="eastAsia"/>
+        </w:rPr>
+        <w:t>设置索引能提升性能</w:t>
+      </w:r>
+    </w:p>
+    <w:p>
+      <w:pPr>
+        <w:rPr>
+          <w:rFonts w:hint="eastAsia"/>
+        </w:rPr>
+      </w:pPr>
+      <w:r>
+        <w:tab/>
+        <w:t xml:space="preserve">Union all </w:t>
+      </w:r>
+      <w:r>
+        <w:rPr>
+          <w:rFonts w:hint="eastAsia"/>
+        </w:rPr>
+        <w:t>通常比</w:t>
+      </w:r>
+      <w:r>
+        <w:rPr>
+          <w:rFonts w:hint="eastAsia"/>
+        </w:rPr>
+        <w:t>union</w:t>
+      </w:r>
+      <w:r>
+        <w:rPr>
+          <w:rFonts w:hint="eastAsia"/>
+        </w:rPr>
+        <w:t>更高效</w:t>
+      </w:r>
+    </w:p>
+    <w:p>
+      <w:pPr>
         <w:pStyle w:val="Default"/>
         <w:jc w:val="both"/>
         <w:rPr>
@@ -6053,11 +7256,55 @@
     </w:p>
     <w:p>
       <w:r>
-        <w:rPr>
-          <w:rFonts w:hint="eastAsia"/>
-        </w:rPr>
         <w:tab/>
       </w:r>
+      <w:hyperlink r:id="rId10" w:history="1">
+        <w:r>
+          <w:rPr>
+            <w:rStyle w:val="ae"/>
+          </w:rPr>
+          <w:t>https://coderbee.net/index.php/db/20150503/1224</w:t>
+        </w:r>
+      </w:hyperlink>
+    </w:p>
+    <w:p>
+      <w:pPr>
+        <w:ind w:firstLine="420"/>
+      </w:pPr>
+      <w:hyperlink r:id="rId11" w:history="1">
+        <w:r>
+          <w:rPr>
+            <w:rStyle w:val="ae"/>
+          </w:rPr>
+          <w:t>https://blog.csdn.net/u010692693/article/details/102794395</w:t>
+        </w:r>
+      </w:hyperlink>
+    </w:p>
+    <w:p>
+      <w:pPr>
+        <w:ind w:firstLine="420"/>
+      </w:pPr>
+      <w:hyperlink r:id="rId12" w:history="1">
+        <w:r>
+          <w:rPr>
+            <w:rStyle w:val="ae"/>
+          </w:rPr>
+          <w:t>https://www.cnblogs.com/littlewu/p/8630366.html</w:t>
+        </w:r>
+      </w:hyperlink>
+    </w:p>
+    <w:p>
+      <w:pPr>
+        <w:ind w:firstLine="420"/>
+      </w:pPr>
+    </w:p>
+    <w:p>
+      <w:r>
+        <w:rPr>
+          <w:rFonts w:hint="eastAsia"/>
+        </w:rPr>
+        <w:tab/>
+      </w:r>
       <w:r>
         <w:rPr>
           <w:rFonts w:hint="eastAsia"/>
@@ -6099,6 +7346,226 @@
           <w:rFonts w:hint="eastAsia"/>
         </w:rPr>
         <w:t>语句优化语句。</w:t>
+      </w:r>
+      <w:r>
+        <w:rPr>
+          <w:rFonts w:hint="eastAsia"/>
+        </w:rPr>
+        <w:t>一般</w:t>
+      </w:r>
+      <w:r>
+        <w:rPr>
+          <w:rFonts w:hint="eastAsia"/>
+        </w:rPr>
+        <w:t>cost</w:t>
+      </w:r>
+      <w:r>
+        <w:rPr>
+          <w:rFonts w:hint="eastAsia"/>
+        </w:rPr>
+        <w:t>越小，</w:t>
+      </w:r>
+      <w:r>
+        <w:rPr>
+          <w:rFonts w:hint="eastAsia"/>
+        </w:rPr>
+        <w:t>s</w:t>
+      </w:r>
+      <w:r>
+        <w:t>ql</w:t>
+      </w:r>
+      <w:r>
+        <w:rPr>
+          <w:rFonts w:hint="eastAsia"/>
+        </w:rPr>
+        <w:t>性能越好，但最终应该以测试结果为准。</w:t>
+      </w:r>
+    </w:p>
+    <w:p>
+      <w:pPr>
+        <w:pStyle w:val="Default"/>
+        <w:numPr>
+          <w:ilvl w:val="0"/>
+          <w:numId w:val="3"/>
+        </w:numPr>
+        <w:jc w:val="both"/>
+        <w:rPr>
+          <w:rFonts w:eastAsia="宋体"/>
+          <w:sz w:val="21"/>
+          <w:szCs w:val="21"/>
+        </w:rPr>
+      </w:pPr>
+      <w:r>
+        <w:rPr>
+          <w:rFonts w:eastAsia="宋体" w:hint="eastAsia"/>
+          <w:sz w:val="21"/>
+          <w:szCs w:val="21"/>
+        </w:rPr>
+        <w:t>执行顺序的原则：</w:t>
+      </w:r>
+      <w:r>
+        <w:rPr>
+          <w:rFonts w:eastAsia="宋体" w:hint="eastAsia"/>
+          <w:sz w:val="21"/>
+          <w:szCs w:val="21"/>
+        </w:rPr>
+        <w:t>从右到左，从上到下</w:t>
+      </w:r>
+    </w:p>
+    <w:p>
+      <w:pPr>
+        <w:pStyle w:val="Default"/>
+        <w:ind w:left="420"/>
+        <w:jc w:val="both"/>
+        <w:rPr>
+          <w:rFonts w:eastAsia="宋体"/>
+          <w:sz w:val="21"/>
+          <w:szCs w:val="21"/>
+        </w:rPr>
+      </w:pPr>
+      <w:r>
+        <w:rPr>
+          <w:rFonts w:eastAsia="宋体"/>
+          <w:sz w:val="21"/>
+          <w:szCs w:val="21"/>
+        </w:rPr>
+        <w:t>S</w:t>
+      </w:r>
+      <w:r>
+        <w:rPr>
+          <w:rFonts w:eastAsia="宋体" w:hint="eastAsia"/>
+          <w:sz w:val="21"/>
+          <w:szCs w:val="21"/>
+        </w:rPr>
+        <w:t>ql</w:t>
+      </w:r>
+      <w:r>
+        <w:rPr>
+          <w:rFonts w:eastAsia="宋体" w:hint="eastAsia"/>
+          <w:sz w:val="21"/>
+          <w:szCs w:val="21"/>
+        </w:rPr>
+        <w:t>语句</w:t>
+      </w:r>
+      <w:r>
+        <w:rPr>
+          <w:rFonts w:eastAsia="宋体" w:hint="eastAsia"/>
+          <w:sz w:val="21"/>
+          <w:szCs w:val="21"/>
+        </w:rPr>
+        <w:t>+F</w:t>
+      </w:r>
+      <w:r>
+        <w:rPr>
+          <w:rFonts w:eastAsia="宋体"/>
+          <w:sz w:val="21"/>
+          <w:szCs w:val="21"/>
+        </w:rPr>
+        <w:t>5</w:t>
+      </w:r>
+      <w:r>
+        <w:rPr>
+          <w:rFonts w:eastAsia="宋体"/>
+          <w:sz w:val="21"/>
+          <w:szCs w:val="21"/>
+        </w:rPr>
+        <w:t xml:space="preserve"> </w:t>
+      </w:r>
+      <w:r>
+        <w:rPr>
+          <w:rFonts w:eastAsia="宋体" w:hint="eastAsia"/>
+          <w:sz w:val="21"/>
+          <w:szCs w:val="21"/>
+        </w:rPr>
+        <w:t>或者</w:t>
+      </w:r>
+    </w:p>
+    <w:p>
+      <w:pPr>
+        <w:pStyle w:val="Default"/>
+        <w:ind w:left="420"/>
+        <w:jc w:val="both"/>
+        <w:rPr>
+          <w:rFonts w:eastAsia="宋体"/>
+          <w:sz w:val="21"/>
+          <w:szCs w:val="21"/>
+        </w:rPr>
+      </w:pPr>
+      <w:r>
+        <w:rPr>
+          <w:rFonts w:eastAsia="宋体"/>
+          <w:sz w:val="21"/>
+          <w:szCs w:val="21"/>
+        </w:rPr>
+        <w:t>E</w:t>
+      </w:r>
+      <w:r>
+        <w:rPr>
+          <w:rFonts w:eastAsia="宋体" w:hint="eastAsia"/>
+          <w:sz w:val="21"/>
+          <w:szCs w:val="21"/>
+        </w:rPr>
+        <w:t>x</w:t>
+      </w:r>
+      <w:r>
+        <w:rPr>
+          <w:rFonts w:eastAsia="宋体"/>
+          <w:sz w:val="21"/>
+          <w:szCs w:val="21"/>
+        </w:rPr>
+        <w:t>plain plan for sql</w:t>
+      </w:r>
+      <w:r>
+        <w:rPr>
+          <w:rFonts w:eastAsia="宋体" w:hint="eastAsia"/>
+          <w:sz w:val="21"/>
+          <w:szCs w:val="21"/>
+        </w:rPr>
+        <w:t>语句</w:t>
+      </w:r>
+      <w:r>
+        <w:rPr>
+          <w:rFonts w:eastAsia="宋体"/>
+          <w:sz w:val="21"/>
+          <w:szCs w:val="21"/>
+        </w:rPr>
+        <w:t>;</w:t>
+      </w:r>
+    </w:p>
+    <w:p>
+      <w:pPr>
+        <w:pStyle w:val="Default"/>
+        <w:ind w:left="420"/>
+        <w:jc w:val="both"/>
+        <w:rPr>
+          <w:rFonts w:eastAsia="宋体"/>
+          <w:sz w:val="21"/>
+          <w:szCs w:val="21"/>
+        </w:rPr>
+      </w:pPr>
+      <w:r>
+        <w:rPr>
+          <w:rFonts w:eastAsia="宋体"/>
+          <w:sz w:val="21"/>
+          <w:szCs w:val="21"/>
+        </w:rPr>
+        <w:t>S</w:t>
+      </w:r>
+      <w:r>
+        <w:rPr>
+          <w:rFonts w:eastAsia="宋体" w:hint="eastAsia"/>
+          <w:sz w:val="21"/>
+          <w:szCs w:val="21"/>
+        </w:rPr>
+        <w:t>elect</w:t>
+      </w:r>
+      <w:r>
+        <w:rPr>
+          <w:rFonts w:eastAsia="宋体"/>
+          <w:sz w:val="21"/>
+          <w:szCs w:val="21"/>
+        </w:rPr>
+        <w:t xml:space="preserve"> * from table(dbms_xplan.display);</w:t>
       </w:r>
     </w:p>
     <w:p>
@@ -6118,7 +7585,7 @@
           <w:szCs w:val="21"/>
         </w:rPr>
         <w:tab/>
-        <w:t>1.</w:t>
+        <w:t>2.</w:t>
       </w:r>
       <w:r>
         <w:rPr>
@@ -6126,15 +7593,651 @@
           <w:sz w:val="21"/>
           <w:szCs w:val="21"/>
         </w:rPr>
-        <w:t>执行顺序的原则：</w:t>
-      </w:r>
+        <w:t>表的访问方式：</w:t>
+      </w:r>
+    </w:p>
+    <w:p>
+      <w:pPr>
+        <w:pStyle w:val="Default"/>
+        <w:ind w:firstLine="420"/>
+        <w:jc w:val="both"/>
+        <w:rPr>
+          <w:rFonts w:eastAsia="宋体"/>
+          <w:sz w:val="21"/>
+          <w:szCs w:val="21"/>
+        </w:rPr>
+      </w:pPr>
       <w:r>
         <w:rPr>
           <w:rFonts w:eastAsia="宋体" w:hint="eastAsia"/>
           <w:sz w:val="21"/>
           <w:szCs w:val="21"/>
         </w:rPr>
-        <w:t>从右到左，从上到下</w:t>
+        <w:t>TABLE ACCESS FULL</w:t>
+      </w:r>
+      <w:r>
+        <w:rPr>
+          <w:rFonts w:eastAsia="宋体" w:hint="eastAsia"/>
+          <w:sz w:val="21"/>
+          <w:szCs w:val="21"/>
+        </w:rPr>
+        <w:t>（全表扫描）</w:t>
+      </w:r>
+    </w:p>
+    <w:p>
+      <w:pPr>
+        <w:pStyle w:val="Default"/>
+        <w:ind w:firstLine="420"/>
+        <w:jc w:val="both"/>
+        <w:rPr>
+          <w:rFonts w:eastAsia="宋体"/>
+          <w:sz w:val="21"/>
+          <w:szCs w:val="21"/>
+        </w:rPr>
+      </w:pPr>
+      <w:r>
+        <w:rPr>
+          <w:rFonts w:eastAsia="宋体" w:hint="eastAsia"/>
+          <w:sz w:val="21"/>
+          <w:szCs w:val="21"/>
+        </w:rPr>
+        <w:t>TABLE ACCESS BY ROWID</w:t>
+      </w:r>
+      <w:r>
+        <w:rPr>
+          <w:rFonts w:eastAsia="宋体" w:hint="eastAsia"/>
+          <w:sz w:val="21"/>
+          <w:szCs w:val="21"/>
+        </w:rPr>
+        <w:t>（通过</w:t>
+      </w:r>
+      <w:r>
+        <w:rPr>
+          <w:rFonts w:eastAsia="宋体" w:hint="eastAsia"/>
+          <w:sz w:val="21"/>
+          <w:szCs w:val="21"/>
+        </w:rPr>
+        <w:t>ROWID</w:t>
+      </w:r>
+      <w:r>
+        <w:rPr>
+          <w:rFonts w:eastAsia="宋体" w:hint="eastAsia"/>
+          <w:sz w:val="21"/>
+          <w:szCs w:val="21"/>
+        </w:rPr>
+        <w:t>的表存取）</w:t>
+      </w:r>
+    </w:p>
+    <w:p>
+      <w:pPr>
+        <w:pStyle w:val="Default"/>
+        <w:ind w:firstLine="420"/>
+        <w:jc w:val="both"/>
+        <w:rPr>
+          <w:rFonts w:eastAsia="宋体"/>
+          <w:sz w:val="21"/>
+          <w:szCs w:val="21"/>
+        </w:rPr>
+      </w:pPr>
+      <w:r>
+        <w:rPr>
+          <w:rFonts w:eastAsia="宋体" w:hint="eastAsia"/>
+          <w:sz w:val="21"/>
+          <w:szCs w:val="21"/>
+        </w:rPr>
+        <w:t>TABLE ACCESS BY INDEX SCAN</w:t>
+      </w:r>
+      <w:r>
+        <w:rPr>
+          <w:rFonts w:eastAsia="宋体" w:hint="eastAsia"/>
+          <w:sz w:val="21"/>
+          <w:szCs w:val="21"/>
+        </w:rPr>
+        <w:t>（索引扫描）</w:t>
+      </w:r>
+    </w:p>
+    <w:p>
+      <w:pPr>
+        <w:pStyle w:val="Default"/>
+        <w:ind w:firstLine="420"/>
+        <w:jc w:val="both"/>
+        <w:rPr>
+          <w:rFonts w:eastAsia="宋体"/>
+          <w:sz w:val="21"/>
+          <w:szCs w:val="21"/>
+        </w:rPr>
+      </w:pPr>
+      <w:r>
+        <w:rPr>
+          <w:rFonts w:eastAsia="宋体" w:hint="eastAsia"/>
+          <w:sz w:val="21"/>
+          <w:szCs w:val="21"/>
+        </w:rPr>
+        <w:t>3.</w:t>
+      </w:r>
+      <w:r>
+        <w:rPr>
+          <w:rFonts w:eastAsia="宋体" w:hint="eastAsia"/>
+          <w:sz w:val="21"/>
+          <w:szCs w:val="21"/>
+        </w:rPr>
+        <w:t>索引的扫描方式：</w:t>
+      </w:r>
+      <w:r>
+        <w:rPr>
+          <w:rFonts w:eastAsia="宋体"/>
+          <w:sz w:val="21"/>
+          <w:szCs w:val="21"/>
+        </w:rPr>
+        <w:t>CBO(Cost-base optimization)</w:t>
+      </w:r>
+    </w:p>
+    <w:p>
+      <w:pPr>
+        <w:pStyle w:val="Default"/>
+        <w:ind w:firstLine="420"/>
+        <w:rPr>
+          <w:rFonts w:eastAsia="宋体"/>
+          <w:sz w:val="21"/>
+          <w:szCs w:val="21"/>
+        </w:rPr>
+      </w:pPr>
+      <w:r>
+        <w:rPr>
+          <w:rFonts w:eastAsia="宋体" w:hint="eastAsia"/>
+          <w:sz w:val="21"/>
+          <w:szCs w:val="21"/>
+        </w:rPr>
+        <w:t>INDEX UNIQUE SCAN</w:t>
+      </w:r>
+      <w:r>
+        <w:rPr>
+          <w:rFonts w:eastAsia="宋体" w:hint="eastAsia"/>
+          <w:sz w:val="21"/>
+          <w:szCs w:val="21"/>
+        </w:rPr>
+        <w:t>：索引唯一扫描，出现在索引的“所有列”上使用“等于”条件的</w:t>
+      </w:r>
+      <w:r>
+        <w:rPr>
+          <w:rFonts w:eastAsia="宋体" w:hint="eastAsia"/>
+          <w:sz w:val="21"/>
+          <w:szCs w:val="21"/>
+        </w:rPr>
+        <w:t xml:space="preserve"> SQL </w:t>
+      </w:r>
+      <w:r>
+        <w:rPr>
+          <w:rFonts w:eastAsia="宋体" w:hint="eastAsia"/>
+          <w:sz w:val="21"/>
+          <w:szCs w:val="21"/>
+        </w:rPr>
+        <w:t>中，最多返回一行结果。</w:t>
+      </w:r>
+    </w:p>
+    <w:p>
+      <w:pPr>
+        <w:pStyle w:val="Default"/>
+        <w:ind w:firstLine="420"/>
+        <w:rPr>
+          <w:rFonts w:eastAsia="宋体"/>
+          <w:sz w:val="21"/>
+          <w:szCs w:val="21"/>
+        </w:rPr>
+      </w:pPr>
+      <w:r>
+        <w:rPr>
+          <w:rFonts w:eastAsia="宋体" w:hint="eastAsia"/>
+          <w:sz w:val="21"/>
+          <w:szCs w:val="21"/>
+        </w:rPr>
+        <w:t>INDEX RANGE SCAN</w:t>
+      </w:r>
+      <w:r>
+        <w:rPr>
+          <w:rFonts w:eastAsia="宋体" w:hint="eastAsia"/>
+          <w:sz w:val="21"/>
+          <w:szCs w:val="21"/>
+        </w:rPr>
+        <w:t>：索引范围扫描</w:t>
+      </w:r>
+    </w:p>
+    <w:p>
+      <w:pPr>
+        <w:pStyle w:val="Default"/>
+        <w:ind w:firstLine="420"/>
+        <w:rPr>
+          <w:rFonts w:eastAsia="宋体" w:hint="eastAsia"/>
+          <w:sz w:val="21"/>
+          <w:szCs w:val="21"/>
+        </w:rPr>
+      </w:pPr>
+      <w:r>
+        <w:rPr>
+          <w:rFonts w:eastAsia="宋体" w:hint="eastAsia"/>
+          <w:sz w:val="21"/>
+          <w:szCs w:val="21"/>
+        </w:rPr>
+        <w:t>在唯一索引列上使用了范围操作符（如：</w:t>
+      </w:r>
+      <w:r>
+        <w:rPr>
+          <w:rFonts w:eastAsia="宋体" w:hint="eastAsia"/>
+          <w:sz w:val="21"/>
+          <w:szCs w:val="21"/>
+        </w:rPr>
+        <w:t>&gt;   &lt;   &lt;&gt;   &gt;=   &lt;=   between</w:t>
+      </w:r>
+      <w:r>
+        <w:rPr>
+          <w:rFonts w:eastAsia="宋体" w:hint="eastAsia"/>
+          <w:sz w:val="21"/>
+          <w:szCs w:val="21"/>
+        </w:rPr>
+        <w:t>）</w:t>
+      </w:r>
+    </w:p>
+    <w:p>
+      <w:pPr>
+        <w:pStyle w:val="Default"/>
+        <w:ind w:firstLine="420"/>
+        <w:rPr>
+          <w:rFonts w:eastAsia="宋体" w:hint="eastAsia"/>
+          <w:sz w:val="21"/>
+          <w:szCs w:val="21"/>
+        </w:rPr>
+      </w:pPr>
+      <w:r>
+        <w:rPr>
+          <w:rFonts w:eastAsia="宋体" w:hint="eastAsia"/>
+          <w:sz w:val="21"/>
+          <w:szCs w:val="21"/>
+        </w:rPr>
+        <w:t>在组合索引上，只使用部分列进行查询（查询时必须包含前导列，否则会走全表扫描）</w:t>
+      </w:r>
+    </w:p>
+    <w:p>
+      <w:pPr>
+        <w:pStyle w:val="Default"/>
+        <w:ind w:firstLine="420"/>
+        <w:rPr>
+          <w:rFonts w:eastAsia="宋体"/>
+          <w:sz w:val="21"/>
+          <w:szCs w:val="21"/>
+        </w:rPr>
+      </w:pPr>
+      <w:r>
+        <w:rPr>
+          <w:rFonts w:eastAsia="宋体" w:hint="eastAsia"/>
+          <w:sz w:val="21"/>
+          <w:szCs w:val="21"/>
+        </w:rPr>
+        <w:t>对非唯一索引列上进行的任何查询</w:t>
+      </w:r>
+    </w:p>
+    <w:p>
+      <w:pPr>
+        <w:pStyle w:val="Default"/>
+        <w:ind w:firstLine="420"/>
+        <w:rPr>
+          <w:rFonts w:eastAsia="宋体"/>
+          <w:sz w:val="21"/>
+          <w:szCs w:val="21"/>
+        </w:rPr>
+      </w:pPr>
+      <w:r>
+        <w:rPr>
+          <w:rFonts w:eastAsia="宋体" w:hint="eastAsia"/>
+          <w:sz w:val="21"/>
+          <w:szCs w:val="21"/>
+        </w:rPr>
+        <w:t>INDEX FULL SCAN</w:t>
+      </w:r>
+      <w:r>
+        <w:rPr>
+          <w:rFonts w:eastAsia="宋体" w:hint="eastAsia"/>
+          <w:sz w:val="21"/>
+          <w:szCs w:val="21"/>
+        </w:rPr>
+        <w:t>：索引全扫描，按顺序扫描索引中的所有叶节点块。</w:t>
+      </w:r>
+      <w:r>
+        <w:rPr>
+          <w:rFonts w:eastAsia="宋体" w:hint="eastAsia"/>
+          <w:sz w:val="21"/>
+          <w:szCs w:val="21"/>
+        </w:rPr>
+        <w:t>可以从左往右扫描，也可以从右往左扫描。</w:t>
+      </w:r>
+      <w:r>
+        <w:rPr>
+          <w:rFonts w:eastAsia="宋体" w:hint="eastAsia"/>
+          <w:sz w:val="21"/>
+          <w:szCs w:val="21"/>
+        </w:rPr>
+        <w:t>是有序的</w:t>
+      </w:r>
+    </w:p>
+    <w:p>
+      <w:pPr>
+        <w:pStyle w:val="Default"/>
+        <w:ind w:firstLine="420"/>
+        <w:rPr>
+          <w:rFonts w:eastAsia="宋体" w:hint="eastAsia"/>
+          <w:sz w:val="21"/>
+          <w:szCs w:val="21"/>
+        </w:rPr>
+      </w:pPr>
+      <w:r>
+        <w:rPr>
+          <w:rFonts w:eastAsia="宋体" w:hint="eastAsia"/>
+          <w:sz w:val="21"/>
+          <w:szCs w:val="21"/>
+        </w:rPr>
+        <w:t>INDEX FULL SCAN</w:t>
+      </w:r>
+      <w:r>
+        <w:rPr>
+          <w:rFonts w:eastAsia="宋体" w:hint="eastAsia"/>
+          <w:sz w:val="21"/>
+          <w:szCs w:val="21"/>
+        </w:rPr>
+        <w:t>(</w:t>
+      </w:r>
+      <w:r>
+        <w:rPr>
+          <w:rFonts w:eastAsia="宋体"/>
+          <w:sz w:val="21"/>
+          <w:szCs w:val="21"/>
+        </w:rPr>
+        <w:t>MAX/MIN)</w:t>
+      </w:r>
+      <w:r>
+        <w:rPr>
+          <w:rFonts w:eastAsia="宋体" w:hint="eastAsia"/>
+          <w:sz w:val="21"/>
+          <w:szCs w:val="21"/>
+        </w:rPr>
+        <w:t>：</w:t>
+      </w:r>
+      <w:r>
+        <w:rPr>
+          <w:rFonts w:eastAsia="宋体" w:hint="eastAsia"/>
+          <w:sz w:val="21"/>
+          <w:szCs w:val="21"/>
+        </w:rPr>
+        <w:t>使用</w:t>
+      </w:r>
+      <w:r>
+        <w:rPr>
+          <w:rFonts w:eastAsia="宋体" w:hint="eastAsia"/>
+          <w:sz w:val="21"/>
+          <w:szCs w:val="21"/>
+        </w:rPr>
+        <w:t>max</w:t>
+      </w:r>
+      <w:r>
+        <w:rPr>
+          <w:rFonts w:eastAsia="宋体"/>
+          <w:sz w:val="21"/>
+          <w:szCs w:val="21"/>
+        </w:rPr>
+        <w:t>/min</w:t>
+      </w:r>
+      <w:r>
+        <w:rPr>
+          <w:rFonts w:eastAsia="宋体" w:hint="eastAsia"/>
+          <w:sz w:val="21"/>
+          <w:szCs w:val="21"/>
+        </w:rPr>
+        <w:t>函数时可以走</w:t>
+      </w:r>
+      <w:r>
+        <w:rPr>
+          <w:rFonts w:eastAsia="宋体" w:hint="eastAsia"/>
+          <w:sz w:val="21"/>
+          <w:szCs w:val="21"/>
+        </w:rPr>
+        <w:t>索引全扫描</w:t>
+      </w:r>
+      <w:r>
+        <w:rPr>
+          <w:rFonts w:eastAsia="宋体" w:hint="eastAsia"/>
+          <w:sz w:val="21"/>
+          <w:szCs w:val="21"/>
+        </w:rPr>
+        <w:t>，因为索引时有序的，所有只需要看叶子块的最右边和最左边就行</w:t>
+      </w:r>
+      <w:r>
+        <w:rPr>
+          <w:rFonts w:eastAsia="宋体" w:hint="eastAsia"/>
+          <w:sz w:val="21"/>
+          <w:szCs w:val="21"/>
+        </w:rPr>
+        <w:t>。</w:t>
+      </w:r>
+    </w:p>
+    <w:p>
+      <w:pPr>
+        <w:pStyle w:val="Default"/>
+        <w:ind w:firstLine="420"/>
+        <w:rPr>
+          <w:rFonts w:eastAsia="宋体"/>
+          <w:sz w:val="21"/>
+          <w:szCs w:val="21"/>
+        </w:rPr>
+      </w:pPr>
+      <w:r>
+        <w:rPr>
+          <w:rFonts w:eastAsia="宋体" w:hint="eastAsia"/>
+          <w:sz w:val="21"/>
+          <w:szCs w:val="21"/>
+        </w:rPr>
+        <w:t>INDEX FAST FULL SCAN</w:t>
+      </w:r>
+      <w:r>
+        <w:rPr>
+          <w:rFonts w:eastAsia="宋体" w:hint="eastAsia"/>
+          <w:sz w:val="21"/>
+          <w:szCs w:val="21"/>
+        </w:rPr>
+        <w:t>：索引快速全扫描，并行读取多个数据块进行扫描，扫描得到的结果是无序的。</w:t>
+      </w:r>
+      <w:r>
+        <w:rPr>
+          <w:rFonts w:eastAsia="宋体" w:hint="eastAsia"/>
+          <w:sz w:val="21"/>
+          <w:szCs w:val="21"/>
+        </w:rPr>
+        <w:t>使用</w:t>
+      </w:r>
+      <w:r>
+        <w:rPr>
+          <w:rFonts w:eastAsia="宋体" w:hint="eastAsia"/>
+          <w:sz w:val="21"/>
+          <w:szCs w:val="21"/>
+        </w:rPr>
+        <w:t>count</w:t>
+      </w:r>
+      <w:r>
+        <w:rPr>
+          <w:rFonts w:eastAsia="宋体"/>
+          <w:sz w:val="21"/>
+          <w:szCs w:val="21"/>
+        </w:rPr>
+        <w:t>(*)</w:t>
+      </w:r>
+      <w:r>
+        <w:rPr>
+          <w:rFonts w:eastAsia="宋体" w:hint="eastAsia"/>
+          <w:sz w:val="21"/>
+          <w:szCs w:val="21"/>
+        </w:rPr>
+        <w:t>/a</w:t>
+      </w:r>
+      <w:r>
+        <w:rPr>
+          <w:rFonts w:eastAsia="宋体"/>
+          <w:sz w:val="21"/>
+          <w:szCs w:val="21"/>
+        </w:rPr>
+        <w:t>vg/sum</w:t>
+      </w:r>
+      <w:r>
+        <w:rPr>
+          <w:rFonts w:eastAsia="宋体" w:hint="eastAsia"/>
+          <w:sz w:val="21"/>
+          <w:szCs w:val="21"/>
+        </w:rPr>
+        <w:t>聚合</w:t>
+      </w:r>
+      <w:r>
+        <w:rPr>
+          <w:rFonts w:eastAsia="宋体" w:hint="eastAsia"/>
+          <w:sz w:val="21"/>
+          <w:szCs w:val="21"/>
+        </w:rPr>
+        <w:t>函数可以走</w:t>
+      </w:r>
+      <w:r>
+        <w:rPr>
+          <w:rFonts w:eastAsia="宋体" w:hint="eastAsia"/>
+          <w:sz w:val="21"/>
+          <w:szCs w:val="21"/>
+        </w:rPr>
+        <w:t>索引快速全扫描</w:t>
+      </w:r>
+      <w:r>
+        <w:rPr>
+          <w:rFonts w:eastAsia="宋体" w:hint="eastAsia"/>
+          <w:sz w:val="21"/>
+          <w:szCs w:val="21"/>
+        </w:rPr>
+        <w:t>，因为无需有序</w:t>
+      </w:r>
+      <w:r>
+        <w:rPr>
+          <w:rFonts w:eastAsia="宋体" w:hint="eastAsia"/>
+          <w:sz w:val="21"/>
+          <w:szCs w:val="21"/>
+        </w:rPr>
+        <w:t>，需要保证索引的列不为空。</w:t>
+      </w:r>
+    </w:p>
+    <w:p>
+      <w:pPr>
+        <w:pStyle w:val="Default"/>
+        <w:ind w:firstLine="420"/>
+        <w:jc w:val="both"/>
+        <w:rPr>
+          <w:rFonts w:eastAsia="宋体"/>
+          <w:sz w:val="21"/>
+          <w:szCs w:val="21"/>
+        </w:rPr>
+      </w:pPr>
+      <w:r>
+        <w:rPr>
+          <w:rFonts w:eastAsia="宋体" w:hint="eastAsia"/>
+          <w:sz w:val="21"/>
+          <w:szCs w:val="21"/>
+        </w:rPr>
+        <w:t>INDEX SKIP SCAN</w:t>
+      </w:r>
+      <w:r>
+        <w:rPr>
+          <w:rFonts w:eastAsia="宋体" w:hint="eastAsia"/>
+          <w:sz w:val="21"/>
+          <w:szCs w:val="21"/>
+        </w:rPr>
+        <w:t>：索引跳跃扫描，出现在复合索引中，对非前缀列上使用任意比较条件的</w:t>
+      </w:r>
+      <w:r>
+        <w:rPr>
+          <w:rFonts w:eastAsia="宋体" w:hint="eastAsia"/>
+          <w:sz w:val="21"/>
+          <w:szCs w:val="21"/>
+        </w:rPr>
+        <w:t xml:space="preserve"> SQL </w:t>
+      </w:r>
+      <w:r>
+        <w:rPr>
+          <w:rFonts w:eastAsia="宋体" w:hint="eastAsia"/>
+          <w:sz w:val="21"/>
+          <w:szCs w:val="21"/>
+        </w:rPr>
+        <w:t>中。</w:t>
+      </w:r>
+      <w:r>
+        <w:rPr>
+          <w:rFonts w:eastAsia="宋体" w:hint="eastAsia"/>
+          <w:sz w:val="21"/>
+          <w:szCs w:val="21"/>
+        </w:rPr>
+        <w:t xml:space="preserve">Oracle </w:t>
+      </w:r>
+      <w:r>
+        <w:rPr>
+          <w:rFonts w:eastAsia="宋体" w:hint="eastAsia"/>
+          <w:sz w:val="21"/>
+          <w:szCs w:val="21"/>
+        </w:rPr>
+        <w:t>在扫描时，会扫描所有的</w:t>
+      </w:r>
+      <w:r>
+        <w:rPr>
+          <w:rFonts w:eastAsia="宋体" w:hint="eastAsia"/>
+          <w:sz w:val="21"/>
+          <w:szCs w:val="21"/>
+        </w:rPr>
+        <w:t xml:space="preserve"> branch block</w:t>
+      </w:r>
+      <w:r>
+        <w:rPr>
+          <w:rFonts w:eastAsia="宋体" w:hint="eastAsia"/>
+          <w:sz w:val="21"/>
+          <w:szCs w:val="21"/>
+        </w:rPr>
+        <w:t>，然后对</w:t>
+      </w:r>
+      <w:r>
+        <w:rPr>
+          <w:rFonts w:eastAsia="宋体" w:hint="eastAsia"/>
+          <w:sz w:val="21"/>
+          <w:szCs w:val="21"/>
+        </w:rPr>
+        <w:t xml:space="preserve"> branch block </w:t>
+      </w:r>
+      <w:r>
+        <w:rPr>
+          <w:rFonts w:eastAsia="宋体" w:hint="eastAsia"/>
+          <w:sz w:val="21"/>
+          <w:szCs w:val="21"/>
+        </w:rPr>
+        <w:t>中的每一个值，都会去扫描</w:t>
+      </w:r>
+      <w:r>
+        <w:rPr>
+          <w:rFonts w:eastAsia="宋体" w:hint="eastAsia"/>
+          <w:sz w:val="21"/>
+          <w:szCs w:val="21"/>
+        </w:rPr>
+        <w:t xml:space="preserve"> leaf block</w:t>
+      </w:r>
+      <w:r>
+        <w:rPr>
+          <w:rFonts w:eastAsia="宋体" w:hint="eastAsia"/>
+          <w:sz w:val="21"/>
+          <w:szCs w:val="21"/>
+        </w:rPr>
+        <w:t>。适合于复合索引的前缀列不同值个数很少的情况，否则其扫描成本非常高。</w:t>
+      </w:r>
+      <w:r>
+        <w:rPr>
+          <w:rFonts w:eastAsia="宋体" w:hint="eastAsia"/>
+          <w:sz w:val="21"/>
+          <w:szCs w:val="21"/>
+        </w:rPr>
+        <w:t>场景少</w:t>
       </w:r>
     </w:p>
     <w:p>
@@ -6154,7 +8257,7 @@
           <w:szCs w:val="21"/>
         </w:rPr>
         <w:tab/>
-        <w:t>2.</w:t>
+        <w:t>3.</w:t>
       </w:r>
       <w:r>
         <w:rPr>
@@ -6162,7 +8265,23 @@
           <w:sz w:val="21"/>
           <w:szCs w:val="21"/>
         </w:rPr>
-        <w:t>表的访问方式：</w:t>
+        <w:t>表的连接</w:t>
+      </w:r>
+      <w:r>
+        <w:rPr>
+          <w:rFonts w:eastAsia="宋体" w:hint="eastAsia"/>
+          <w:sz w:val="21"/>
+          <w:szCs w:val="21"/>
+        </w:rPr>
+        <w:t>类型</w:t>
+      </w:r>
+      <w:r>
+        <w:rPr>
+          <w:rFonts w:eastAsia="宋体" w:hint="eastAsia"/>
+          <w:sz w:val="21"/>
+          <w:szCs w:val="21"/>
+        </w:rPr>
+        <w:t>：</w:t>
       </w:r>
     </w:p>
     <w:p>
@@ -6189,7 +8308,7 @@
           <w:sz w:val="21"/>
           <w:szCs w:val="21"/>
         </w:rPr>
-        <w:tab/>
+        <w:t>内连接</w:t>
       </w:r>
       <w:r>
         <w:rPr>
@@ -6197,7 +8316,15 @@
           <w:sz w:val="21"/>
           <w:szCs w:val="21"/>
         </w:rPr>
-        <w:t>全表扫描、索引扫描</w:t>
+        <w:t>I</w:t>
+      </w:r>
+      <w:r>
+        <w:rPr>
+          <w:rFonts w:eastAsia="宋体"/>
+          <w:sz w:val="21"/>
+          <w:szCs w:val="21"/>
+        </w:rPr>
+        <w:t>NNER JOIN</w:t>
       </w:r>
     </w:p>
     <w:p>
@@ -6212,20 +8339,81 @@
       </w:pPr>
       <w:r>
         <w:rPr>
+          <w:rFonts w:eastAsia="宋体"/>
+          <w:sz w:val="21"/>
+          <w:szCs w:val="21"/>
+        </w:rPr>
+        <w:tab/>
+      </w:r>
+      <w:r>
+        <w:rPr>
           <w:rFonts w:eastAsia="宋体" w:hint="eastAsia"/>
           <w:sz w:val="21"/>
           <w:szCs w:val="21"/>
         </w:rPr>
-        <w:tab/>
-        <w:t>3.</w:t>
-      </w:r>
-      <w:r>
-        <w:rPr>
-          <w:rFonts w:eastAsia="宋体" w:hint="eastAsia"/>
-          <w:sz w:val="21"/>
-          <w:szCs w:val="21"/>
-        </w:rPr>
-        <w:t>表的连接顺序：</w:t>
+        <w:t>外连接</w:t>
+      </w:r>
+      <w:r>
+        <w:rPr>
+          <w:rFonts w:eastAsia="宋体"/>
+          <w:sz w:val="21"/>
+          <w:szCs w:val="21"/>
+        </w:rPr>
+        <w:t>OUTER JOIN(</w:t>
+      </w:r>
+      <w:r>
+        <w:rPr>
+          <w:rFonts w:eastAsia="宋体"/>
+          <w:sz w:val="21"/>
+          <w:szCs w:val="21"/>
+        </w:rPr>
+        <w:t>LEFT OUTER JOIN</w:t>
+      </w:r>
+      <w:r>
+        <w:rPr>
+          <w:rFonts w:eastAsia="宋体"/>
+          <w:sz w:val="21"/>
+          <w:szCs w:val="21"/>
+        </w:rPr>
+        <w:t>,</w:t>
+      </w:r>
+      <w:r>
+        <w:t xml:space="preserve"> </w:t>
+      </w:r>
+      <w:r>
+        <w:rPr>
+          <w:rFonts w:eastAsia="宋体"/>
+          <w:sz w:val="21"/>
+          <w:szCs w:val="21"/>
+        </w:rPr>
+        <w:t>RIGHT OUTER JOIN</w:t>
+      </w:r>
+      <w:r>
+        <w:rPr>
+          <w:rFonts w:eastAsia="宋体"/>
+          <w:sz w:val="21"/>
+          <w:szCs w:val="21"/>
+        </w:rPr>
+        <w:t>,</w:t>
+      </w:r>
+      <w:r>
+        <w:t xml:space="preserve"> </w:t>
+      </w:r>
+      <w:r>
+        <w:rPr>
+          <w:rFonts w:eastAsia="宋体"/>
+          <w:sz w:val="21"/>
+          <w:szCs w:val="21"/>
+        </w:rPr>
+        <w:t>FULL OUTER JOIN</w:t>
+      </w:r>
+      <w:r>
+        <w:rPr>
+          <w:rFonts w:eastAsia="宋体"/>
+          <w:sz w:val="21"/>
+          <w:szCs w:val="21"/>
+        </w:rPr>
+        <w:t>)</w:t>
       </w:r>
     </w:p>
     <w:p>
@@ -6240,7 +8428,7 @@
       </w:pPr>
       <w:r>
         <w:rPr>
-          <w:rFonts w:eastAsia="宋体" w:hint="eastAsia"/>
+          <w:rFonts w:eastAsia="宋体"/>
           <w:sz w:val="21"/>
           <w:szCs w:val="21"/>
         </w:rPr>
@@ -6248,19 +8436,11 @@
       </w:r>
       <w:r>
         <w:rPr>
-          <w:rFonts w:eastAsia="宋体" w:hint="eastAsia"/>
+          <w:rFonts w:eastAsia="宋体"/>
           <w:sz w:val="21"/>
           <w:szCs w:val="21"/>
         </w:rPr>
         <w:tab/>
-      </w:r>
-      <w:r>
-        <w:rPr>
-          <w:rFonts w:eastAsia="宋体" w:hint="eastAsia"/>
-          <w:sz w:val="21"/>
-          <w:szCs w:val="21"/>
-        </w:rPr>
-        <w:t>区分哪张是驱动表，哪张是匹配表</w:t>
       </w:r>
     </w:p>
     <w:p>
@@ -6304,6 +8484,26 @@
       </w:pPr>
       <w:r>
         <w:rPr>
+          <w:rFonts w:eastAsia="宋体" w:hint="eastAsia"/>
+          <w:sz w:val="21"/>
+          <w:szCs w:val="21"/>
+        </w:rPr>
+        <w:t>区分哪张是驱动表，哪张是匹配表，一般驱动表为小表，匹配表为大表。</w:t>
+      </w:r>
+    </w:p>
+    <w:p>
+      <w:pPr>
+        <w:pStyle w:val="Default"/>
+        <w:ind w:left="420" w:firstLine="420"/>
+        <w:jc w:val="both"/>
+        <w:rPr>
+          <w:rFonts w:eastAsia="宋体"/>
+          <w:sz w:val="21"/>
+          <w:szCs w:val="21"/>
+        </w:rPr>
+      </w:pPr>
+      <w:r>
+        <w:rPr>
           <w:rFonts w:eastAsia="宋体"/>
           <w:sz w:val="21"/>
           <w:szCs w:val="21"/>
@@ -6451,7 +8651,16 @@
           <w:sz w:val="21"/>
           <w:szCs w:val="21"/>
         </w:rPr>
-        <w:t>发现需要访问的数据表较大，索引的成本较高或者没有合适的索引可用时，会考虑使用哈希连接，以提高效率。排序合并连接的性能最差，但在存在排序需求，或者存在非等值连接无法使用哈希连接的情况下，排序合并的效率，也可能比哈希连接或嵌套循环要好。</w:t>
+        <w:t>发现需要访问的数据表较大，索引的成本较高或者没有合适的索引可用时，会考虑使用哈希连接，以提高效率。排序合并连接的性能最</w:t>
+      </w:r>
+      <w:r>
+        <w:rPr>
+          <w:rFonts w:eastAsia="宋体"/>
+          <w:sz w:val="21"/>
+          <w:szCs w:val="21"/>
+        </w:rPr>
+        <w:lastRenderedPageBreak/>
+        <w:t>差，但在存在排序需求，或者存在非等值连接无法使用哈希连接的情况下，排序合并的效率，也可能比哈希连接或嵌套循环要好。</w:t>
       </w:r>
     </w:p>
     <w:p>
@@ -8022,6 +10231,7 @@
                 <w:szCs w:val="28"/>
                 <w:highlight w:val="white"/>
               </w:rPr>
+              <w:lastRenderedPageBreak/>
               <w:t xml:space="preserve">  </w:t>
             </w:r>
             <w:r>
@@ -8416,7 +10626,7 @@
     <w:p>
       <w:pPr>
         <w:rPr>
-          <w:rFonts w:asciiTheme="minorEastAsia" w:hAnsiTheme="minorEastAsia" w:hint="eastAsia"/>
+          <w:rFonts w:asciiTheme="minorEastAsia" w:hAnsiTheme="minorEastAsia"/>
           <w:sz w:val="24"/>
           <w:szCs w:val="24"/>
         </w:rPr>
@@ -8719,11 +10929,6 @@
             </w:r>
           </w:p>
           <w:p>
-            <w:pPr>
-              <w:rPr>
-                <w:rFonts w:hint="eastAsia"/>
-              </w:rPr>
-            </w:pPr>
             <w:r>
               <w:rPr>
                 <w:rFonts w:ascii="Courier New" w:hAnsi="Courier New" w:cs="Courier New"/>
@@ -8793,7 +10998,7 @@
                     <pic:cNvPicPr/>
                   </pic:nvPicPr>
                   <pic:blipFill>
-                    <a:blip r:embed="rId9"/>
+                    <a:blip r:embed="rId13"/>
                     <a:stretch>
                       <a:fillRect/>
                     </a:stretch>
@@ -8901,7 +11106,6 @@
     <w:p>
       <w:pPr>
         <w:rPr>
-          <w:rFonts w:hint="eastAsia"/>
           <w:sz w:val="24"/>
           <w:szCs w:val="24"/>
         </w:rPr>
@@ -9019,7 +11223,6 @@
         <w:pStyle w:val="af"/>
         <w:ind w:left="360" w:firstLineChars="0" w:firstLine="0"/>
         <w:rPr>
-          <w:rFonts w:hint="eastAsia"/>
           <w:sz w:val="24"/>
           <w:szCs w:val="24"/>
         </w:rPr>
@@ -9280,23 +11483,7 @@
           <w:sz w:val="24"/>
           <w:szCs w:val="24"/>
         </w:rPr>
-        <w:t>按</w:t>
-      </w:r>
-      <w:r>
-        <w:rPr>
-          <w:rFonts w:hint="eastAsia"/>
-          <w:sz w:val="24"/>
-          <w:szCs w:val="24"/>
-        </w:rPr>
-        <w:t>用户</w:t>
-      </w:r>
-      <w:r>
-        <w:rPr>
-          <w:rFonts w:hint="eastAsia"/>
-          <w:sz w:val="24"/>
-          <w:szCs w:val="24"/>
-        </w:rPr>
-        <w:t>导入：</w:t>
+        <w:t>按用户导入：</w:t>
       </w:r>
       <w:r>
         <w:rPr>
@@ -9379,7 +11566,6 @@
         <w:pStyle w:val="af"/>
         <w:ind w:left="360" w:firstLineChars="0" w:firstLine="0"/>
         <w:rPr>
-          <w:rFonts w:hint="eastAsia"/>
           <w:sz w:val="24"/>
           <w:szCs w:val="24"/>
         </w:rPr>
@@ -9436,15 +11622,7 @@
           <w:sz w:val="24"/>
           <w:szCs w:val="24"/>
         </w:rPr>
-        <w:t xml:space="preserve"> </w:t>
-      </w:r>
-      <w:r>
-        <w:rPr>
-          <w:rFonts w:hint="eastAsia"/>
-          <w:sz w:val="24"/>
-          <w:szCs w:val="24"/>
-        </w:rPr>
-        <w:t>full</w:t>
+        <w:t xml:space="preserve"> full</w:t>
       </w:r>
       <w:r>
         <w:rPr>
@@ -9519,6 +11697,7 @@
           <w:sz w:val="24"/>
           <w:szCs w:val="24"/>
         </w:rPr>
+        <w:lastRenderedPageBreak/>
         <w:t>在目标数据库中创建用户。</w:t>
       </w:r>
     </w:p>
@@ -9527,7 +11706,6 @@
         <w:pStyle w:val="af"/>
         <w:ind w:left="360" w:firstLineChars="0" w:firstLine="0"/>
         <w:rPr>
-          <w:rFonts w:hint="eastAsia"/>
           <w:sz w:val="24"/>
           <w:szCs w:val="24"/>
         </w:rPr>
@@ -9885,7 +12063,6 @@
     <w:p>
       <w:pPr>
         <w:rPr>
-          <w:rFonts w:hint="eastAsia"/>
           <w:sz w:val="24"/>
           <w:szCs w:val="24"/>
         </w:rPr>
@@ -9935,7 +12112,6 @@
         <w:pStyle w:val="af"/>
         <w:ind w:left="360" w:firstLineChars="0" w:firstLine="0"/>
         <w:rPr>
-          <w:rFonts w:hint="eastAsia"/>
           <w:sz w:val="24"/>
           <w:szCs w:val="24"/>
         </w:rPr>
@@ -9969,7 +12145,6 @@
         <w:pStyle w:val="af"/>
         <w:ind w:left="360" w:firstLineChars="0" w:firstLine="0"/>
         <w:rPr>
-          <w:rFonts w:hint="eastAsia"/>
           <w:sz w:val="24"/>
           <w:szCs w:val="24"/>
         </w:rPr>
@@ -10115,16 +12290,16 @@
     </w:lvl>
   </w:abstractNum>
   <w:abstractNum w:abstractNumId="1" w15:restartNumberingAfterBreak="0">
-    <w:nsid w:val="63A90CC8"/>
+    <w:nsid w:val="175419A6"/>
     <w:multiLevelType w:val="hybridMultilevel"/>
-    <w:tmpl w:val="3F0ABB26"/>
-    <w:lvl w:ilvl="0" w:tplc="378E9240">
-      <w:start w:val="4"/>
+    <w:tmpl w:val="12A6F274"/>
+    <w:lvl w:ilvl="0" w:tplc="1492960E">
+      <w:start w:val="1"/>
       <w:numFmt w:val="decimal"/>
-      <w:lvlText w:val="%1，"/>
+      <w:lvlText w:val="%1."/>
       <w:lvlJc w:val="left"/>
       <w:pPr>
-        <w:ind w:left="360" w:hanging="360"/>
+        <w:ind w:left="780" w:hanging="360"/>
       </w:pPr>
       <w:rPr>
         <w:rFonts w:hint="default"/>
@@ -10136,7 +12311,7 @@
       <w:lvlText w:val="%2)"/>
       <w:lvlJc w:val="left"/>
       <w:pPr>
-        <w:ind w:left="840" w:hanging="420"/>
+        <w:ind w:left="1260" w:hanging="420"/>
       </w:pPr>
     </w:lvl>
     <w:lvl w:ilvl="2" w:tplc="0409001B" w:tentative="1">
@@ -10145,7 +12320,7 @@
       <w:lvlText w:val="%3."/>
       <w:lvlJc w:val="right"/>
       <w:pPr>
-        <w:ind w:left="1260" w:hanging="420"/>
+        <w:ind w:left="1680" w:hanging="420"/>
       </w:pPr>
     </w:lvl>
     <w:lvl w:ilvl="3" w:tplc="0409000F" w:tentative="1">
@@ -10154,7 +12329,7 @@
       <w:lvlText w:val="%4."/>
       <w:lvlJc w:val="left"/>
       <w:pPr>
-        <w:ind w:left="1680" w:hanging="420"/>
+        <w:ind w:left="2100" w:hanging="420"/>
       </w:pPr>
     </w:lvl>
     <w:lvl w:ilvl="4" w:tplc="04090019" w:tentative="1">
@@ -10163,7 +12338,7 @@
       <w:lvlText w:val="%5)"/>
       <w:lvlJc w:val="left"/>
       <w:pPr>
-        <w:ind w:left="2100" w:hanging="420"/>
+        <w:ind w:left="2520" w:hanging="420"/>
       </w:pPr>
     </w:lvl>
     <w:lvl w:ilvl="5" w:tplc="0409001B" w:tentative="1">
@@ -10172,7 +12347,7 @@
       <w:lvlText w:val="%6."/>
       <w:lvlJc w:val="right"/>
       <w:pPr>
-        <w:ind w:left="2520" w:hanging="420"/>
+        <w:ind w:left="2940" w:hanging="420"/>
       </w:pPr>
     </w:lvl>
     <w:lvl w:ilvl="6" w:tplc="0409000F" w:tentative="1">
@@ -10181,7 +12356,7 @@
       <w:lvlText w:val="%7."/>
       <w:lvlJc w:val="left"/>
       <w:pPr>
-        <w:ind w:left="2940" w:hanging="420"/>
+        <w:ind w:left="3360" w:hanging="420"/>
       </w:pPr>
     </w:lvl>
     <w:lvl w:ilvl="7" w:tplc="04090019" w:tentative="1">
@@ -10190,7 +12365,7 @@
       <w:lvlText w:val="%8)"/>
       <w:lvlJc w:val="left"/>
       <w:pPr>
-        <w:ind w:left="3360" w:hanging="420"/>
+        <w:ind w:left="3780" w:hanging="420"/>
       </w:pPr>
     </w:lvl>
     <w:lvl w:ilvl="8" w:tplc="0409001B" w:tentative="1">
@@ -10199,6 +12374,95 @@
       <w:lvlText w:val="%9."/>
       <w:lvlJc w:val="right"/>
       <w:pPr>
+        <w:ind w:left="4200" w:hanging="420"/>
+      </w:pPr>
+    </w:lvl>
+  </w:abstractNum>
+  <w:abstractNum w:abstractNumId="2" w15:restartNumberingAfterBreak="0">
+    <w:nsid w:val="63A90CC8"/>
+    <w:multiLevelType w:val="hybridMultilevel"/>
+    <w:tmpl w:val="3F0ABB26"/>
+    <w:lvl w:ilvl="0" w:tplc="378E9240">
+      <w:start w:val="4"/>
+      <w:numFmt w:val="decimal"/>
+      <w:lvlText w:val="%1，"/>
+      <w:lvlJc w:val="left"/>
+      <w:pPr>
+        <w:ind w:left="360" w:hanging="360"/>
+      </w:pPr>
+      <w:rPr>
+        <w:rFonts w:hint="default"/>
+      </w:rPr>
+    </w:lvl>
+    <w:lvl w:ilvl="1" w:tplc="04090019" w:tentative="1">
+      <w:start w:val="1"/>
+      <w:numFmt w:val="lowerLetter"/>
+      <w:lvlText w:val="%2)"/>
+      <w:lvlJc w:val="left"/>
+      <w:pPr>
+        <w:ind w:left="840" w:hanging="420"/>
+      </w:pPr>
+    </w:lvl>
+    <w:lvl w:ilvl="2" w:tplc="0409001B" w:tentative="1">
+      <w:start w:val="1"/>
+      <w:numFmt w:val="lowerRoman"/>
+      <w:lvlText w:val="%3."/>
+      <w:lvlJc w:val="right"/>
+      <w:pPr>
+        <w:ind w:left="1260" w:hanging="420"/>
+      </w:pPr>
+    </w:lvl>
+    <w:lvl w:ilvl="3" w:tplc="0409000F" w:tentative="1">
+      <w:start w:val="1"/>
+      <w:numFmt w:val="decimal"/>
+      <w:lvlText w:val="%4."/>
+      <w:lvlJc w:val="left"/>
+      <w:pPr>
+        <w:ind w:left="1680" w:hanging="420"/>
+      </w:pPr>
+    </w:lvl>
+    <w:lvl w:ilvl="4" w:tplc="04090019" w:tentative="1">
+      <w:start w:val="1"/>
+      <w:numFmt w:val="lowerLetter"/>
+      <w:lvlText w:val="%5)"/>
+      <w:lvlJc w:val="left"/>
+      <w:pPr>
+        <w:ind w:left="2100" w:hanging="420"/>
+      </w:pPr>
+    </w:lvl>
+    <w:lvl w:ilvl="5" w:tplc="0409001B" w:tentative="1">
+      <w:start w:val="1"/>
+      <w:numFmt w:val="lowerRoman"/>
+      <w:lvlText w:val="%6."/>
+      <w:lvlJc w:val="right"/>
+      <w:pPr>
+        <w:ind w:left="2520" w:hanging="420"/>
+      </w:pPr>
+    </w:lvl>
+    <w:lvl w:ilvl="6" w:tplc="0409000F" w:tentative="1">
+      <w:start w:val="1"/>
+      <w:numFmt w:val="decimal"/>
+      <w:lvlText w:val="%7."/>
+      <w:lvlJc w:val="left"/>
+      <w:pPr>
+        <w:ind w:left="2940" w:hanging="420"/>
+      </w:pPr>
+    </w:lvl>
+    <w:lvl w:ilvl="7" w:tplc="04090019" w:tentative="1">
+      <w:start w:val="1"/>
+      <w:numFmt w:val="lowerLetter"/>
+      <w:lvlText w:val="%8)"/>
+      <w:lvlJc w:val="left"/>
+      <w:pPr>
+        <w:ind w:left="3360" w:hanging="420"/>
+      </w:pPr>
+    </w:lvl>
+    <w:lvl w:ilvl="8" w:tplc="0409001B" w:tentative="1">
+      <w:start w:val="1"/>
+      <w:numFmt w:val="lowerRoman"/>
+      <w:lvlText w:val="%9."/>
+      <w:lvlJc w:val="right"/>
+      <w:pPr>
         <w:ind w:left="3780" w:hanging="420"/>
       </w:pPr>
     </w:lvl>
@@ -10207,6 +12471,9 @@
     <w:abstractNumId w:val="0"/>
   </w:num>
   <w:num w:numId="2">
+    <w:abstractNumId w:val="2"/>
+  </w:num>
+  <w:num w:numId="3">
     <w:abstractNumId w:val="1"/>
   </w:num>
 </w:numbering>
@@ -10381,7 +12648,7 @@
     <w:lsdException w:name="Table Web 2" w:semiHidden="1" w:unhideWhenUsed="1"/>
     <w:lsdException w:name="Table Web 3" w:semiHidden="1" w:unhideWhenUsed="1"/>
     <w:lsdException w:name="Balloon Text" w:semiHidden="1" w:unhideWhenUsed="1"/>
-    <w:lsdException w:name="Table Grid" w:semiHidden="1" w:uiPriority="59" w:unhideWhenUsed="1"/>
+    <w:lsdException w:name="Table Grid" w:uiPriority="59"/>
     <w:lsdException w:name="Table Theme" w:semiHidden="1" w:unhideWhenUsed="1"/>
     <w:lsdException w:name="Placeholder Text" w:semiHidden="1"/>
     <w:lsdException w:name="No Spacing" w:uiPriority="1" w:qFormat="1"/>
@@ -11198,6 +13465,18 @@
       <w:ind w:firstLineChars="200" w:firstLine="420"/>
     </w:pPr>
   </w:style>
+  <w:style w:type="character" w:styleId="af0">
+    <w:name w:val="Unresolved Mention"/>
+    <w:basedOn w:val="a0"/>
+    <w:uiPriority w:val="99"/>
+    <w:semiHidden/>
+    <w:unhideWhenUsed/>
+    <w:rsid w:val="008F2A58"/>
+    <w:rPr>
+      <w:color w:val="605E5C"/>
+      <w:shd w:val="clear" w:color="auto" w:fill="E1DFDD"/>
+    </w:rPr>
+  </w:style>
 </w:styles>
 </file>
 

</xml_diff>